<commit_message>
se termino diagrama de clases
</commit_message>
<xml_diff>
--- a/Justificaciones.docx
+++ b/Justificaciones.docx
@@ -1,15 +1,244 @@
 
 <file path=word/document.xml><?xml version="1.0" encoding="utf-8"?>
-<w:document xmlns:wpc="http://schemas.microsoft.com/office/word/2010/wordprocessingCanvas" xmlns:cx="http://schemas.microsoft.com/office/drawing/2014/chartex" xmlns:cx1="http://schemas.microsoft.com/office/drawing/2015/9/8/chartex" xmlns:cx2="http://schemas.microsoft.com/office/drawing/2015/10/21/chartex" xmlns:cx3="http://schemas.microsoft.com/office/drawing/2016/5/9/chartex" xmlns:cx4="http://schemas.microsoft.com/office/drawing/2016/5/10/chartex" xmlns:cx5="http://schemas.microsoft.com/office/drawing/2016/5/11/chartex" xmlns:cx6="http://schemas.microsoft.com/office/drawing/2016/5/12/chartex" xmlns:cx7="http://schemas.microsoft.com/office/drawing/2016/5/13/chartex" xmlns:cx8="http://schemas.microsoft.com/office/drawing/2016/5/14/chartex" xmlns:mc="http://schemas.openxmlformats.org/markup-compatibility/2006" xmlns:aink="http://schemas.microsoft.com/office/drawing/2016/ink" xmlns:am3d="http://schemas.microsoft.com/office/drawing/2017/model3d" xmlns:o="urn:schemas-microsoft-com:office:office" xmlns:r="http://schemas.openxmlformats.org/officeDocument/2006/relationships" xmlns:m="http://schemas.openxmlformats.org/officeDocument/2006/math" xmlns:v="urn:schemas-microsoft-com:vml" xmlns:wp14="http://schemas.microsoft.com/office/word/2010/wordprocessingDrawing" xmlns:wp="http://schemas.openxmlformats.org/drawingml/2006/wordprocessingDrawing" xmlns:w10="urn:schemas-microsoft-com:office:word" xmlns:w="http://schemas.openxmlformats.org/wordprocessingml/2006/main" xmlns:w14="http://schemas.microsoft.com/office/word/2010/wordml" xmlns:w15="http://schemas.microsoft.com/office/word/2012/wordml" xmlns:w16cid="http://schemas.microsoft.com/office/word/2016/wordml/cid" xmlns:w16se="http://schemas.microsoft.com/office/word/2015/wordml/symex" xmlns:wpg="http://schemas.microsoft.com/office/word/2010/wordprocessingGroup" xmlns:wpi="http://schemas.microsoft.com/office/word/2010/wordprocessingInk" xmlns:wne="http://schemas.microsoft.com/office/word/2006/wordml" xmlns:wps="http://schemas.microsoft.com/office/word/2010/wordprocessingShape" mc:Ignorable="w14 w15 w16se w16cid wp14">
+<w:document xmlns:wpc="http://schemas.microsoft.com/office/word/2010/wordprocessingCanvas" xmlns:cx="http://schemas.microsoft.com/office/drawing/2014/chartex" xmlns:cx1="http://schemas.microsoft.com/office/drawing/2015/9/8/chartex" xmlns:cx2="http://schemas.microsoft.com/office/drawing/2015/10/21/chartex" xmlns:cx3="http://schemas.microsoft.com/office/drawing/2016/5/9/chartex" xmlns:cx4="http://schemas.microsoft.com/office/drawing/2016/5/10/chartex" xmlns:cx5="http://schemas.microsoft.com/office/drawing/2016/5/11/chartex" xmlns:cx6="http://schemas.microsoft.com/office/drawing/2016/5/12/chartex" xmlns:cx7="http://schemas.microsoft.com/office/drawing/2016/5/13/chartex" xmlns:cx8="http://schemas.microsoft.com/office/drawing/2016/5/14/chartex" xmlns:mc="http://schemas.openxmlformats.org/markup-compatibility/2006" xmlns:aink="http://schemas.microsoft.com/office/drawing/2016/ink" xmlns:am3d="http://schemas.microsoft.com/office/drawing/2017/model3d" xmlns:o="urn:schemas-microsoft-com:office:office" xmlns:r="http://schemas.openxmlformats.org/officeDocument/2006/relationships" xmlns:m="http://schemas.openxmlformats.org/officeDocument/2006/math" xmlns:v="urn:schemas-microsoft-com:vml" xmlns:wp14="http://schemas.microsoft.com/office/word/2010/wordprocessingDrawing" xmlns:wp="http://schemas.openxmlformats.org/drawingml/2006/wordprocessingDrawing" xmlns:w10="urn:schemas-microsoft-com:office:word" xmlns:w="http://schemas.openxmlformats.org/wordprocessingml/2006/main" xmlns:w14="http://schemas.microsoft.com/office/word/2010/wordml" xmlns:w15="http://schemas.microsoft.com/office/word/2012/wordml" xmlns:w16cex="http://schemas.microsoft.com/office/word/2018/wordml/cex" xmlns:w16cid="http://schemas.microsoft.com/office/word/2016/wordml/cid" xmlns:w16="http://schemas.microsoft.com/office/word/2018/wordml" xmlns:w16se="http://schemas.microsoft.com/office/word/2015/wordml/symex" xmlns:wpg="http://schemas.microsoft.com/office/word/2010/wordprocessingGroup" xmlns:wpi="http://schemas.microsoft.com/office/word/2010/wordprocessingInk" xmlns:wne="http://schemas.microsoft.com/office/word/2006/wordml" xmlns:wps="http://schemas.microsoft.com/office/word/2010/wordprocessingShape" mc:Ignorable="w14 w15 w16se w16cid w16 w16cex wp14">
   <w:body>
     <w:p>
       <w:r>
-        <w:t>Justificacione</w:t>
-      </w:r>
-      <w:bookmarkStart w:id="0" w:name="_GoBack"/>
-      <w:bookmarkEnd w:id="0"/>
-      <w:r>
-        <w:t>s:</w:t>
+        <w:t>Justificaciones:</w:t>
+      </w:r>
+    </w:p>
+    <w:p/>
+    <w:p>
+      <w:r>
+        <w:t xml:space="preserve">Decidimos implementar Factory </w:t>
+      </w:r>
+      <w:proofErr w:type="spellStart"/>
+      <w:r>
+        <w:t>Method</w:t>
+      </w:r>
+      <w:proofErr w:type="spellEnd"/>
+      <w:r>
+        <w:t xml:space="preserve">, ya que es el </w:t>
+      </w:r>
+      <w:proofErr w:type="spellStart"/>
+      <w:r>
+        <w:t>patron</w:t>
+      </w:r>
+      <w:proofErr w:type="spellEnd"/>
+      <w:r>
+        <w:t xml:space="preserve"> que </w:t>
+      </w:r>
+      <w:proofErr w:type="spellStart"/>
+      <w:r>
+        <w:t>mas</w:t>
+      </w:r>
+      <w:proofErr w:type="spellEnd"/>
+      <w:r>
+        <w:t xml:space="preserve"> se adapta a la </w:t>
+      </w:r>
+      <w:proofErr w:type="spellStart"/>
+      <w:r>
+        <w:t>operacion</w:t>
+      </w:r>
+      <w:proofErr w:type="spellEnd"/>
+      <w:r>
+        <w:t xml:space="preserve"> de crear propiedades, dada la </w:t>
+      </w:r>
+      <w:proofErr w:type="spellStart"/>
+      <w:r>
+        <w:t>administracion</w:t>
+      </w:r>
+      <w:proofErr w:type="spellEnd"/>
+      <w:r>
+        <w:t xml:space="preserve"> a </w:t>
+      </w:r>
+      <w:proofErr w:type="spellStart"/>
+      <w:r>
+        <w:t>travez</w:t>
+      </w:r>
+      <w:proofErr w:type="spellEnd"/>
+      <w:r>
+        <w:t xml:space="preserve"> de inmobiliaria, dejando que las subclases del </w:t>
+      </w:r>
+      <w:proofErr w:type="spellStart"/>
+      <w:r>
+        <w:t>metodo</w:t>
+      </w:r>
+      <w:proofErr w:type="spellEnd"/>
+      <w:r>
+        <w:t xml:space="preserve"> tomen la </w:t>
+      </w:r>
+      <w:proofErr w:type="spellStart"/>
+      <w:r>
+        <w:t>decision</w:t>
+      </w:r>
+      <w:proofErr w:type="spellEnd"/>
+      <w:r>
+        <w:t xml:space="preserve"> de clase </w:t>
+      </w:r>
+      <w:proofErr w:type="spellStart"/>
+      <w:r>
+        <w:t>sera</w:t>
+      </w:r>
+      <w:proofErr w:type="spellEnd"/>
+      <w:r>
+        <w:t xml:space="preserve"> la que instanciara, asignando </w:t>
+      </w:r>
+      <w:proofErr w:type="spellStart"/>
+      <w:r>
+        <w:t>facilmente</w:t>
+      </w:r>
+      <w:proofErr w:type="spellEnd"/>
+      <w:r>
+        <w:t xml:space="preserve"> los </w:t>
+      </w:r>
+      <w:proofErr w:type="spellStart"/>
+      <w:r>
+        <w:t>metodos</w:t>
+      </w:r>
+      <w:proofErr w:type="spellEnd"/>
+      <w:r>
+        <w:t xml:space="preserve"> y operaciones correspondientes a la nueva propiedad a crear.</w:t>
+      </w:r>
+    </w:p>
+    <w:p/>
+    <w:p>
+      <w:r>
+        <w:t xml:space="preserve">Implementamos el </w:t>
+      </w:r>
+      <w:proofErr w:type="spellStart"/>
+      <w:r>
+        <w:t>patron</w:t>
+      </w:r>
+      <w:proofErr w:type="spellEnd"/>
+      <w:r>
+        <w:t xml:space="preserve"> </w:t>
+      </w:r>
+      <w:proofErr w:type="spellStart"/>
+      <w:r>
+        <w:t>Observer</w:t>
+      </w:r>
+      <w:proofErr w:type="spellEnd"/>
+      <w:r>
+        <w:t xml:space="preserve">, con objeto tabla "Eventos" para guardar todos </w:t>
+      </w:r>
+      <w:proofErr w:type="spellStart"/>
+      <w:r>
+        <w:t>lo</w:t>
+      </w:r>
+      <w:proofErr w:type="spellEnd"/>
+      <w:r>
+        <w:t xml:space="preserve"> eventos del sistema, que es capaz de ser consultado por el administrador. Este </w:t>
+      </w:r>
+      <w:proofErr w:type="spellStart"/>
+      <w:r>
+        <w:t>metodo</w:t>
+      </w:r>
+      <w:proofErr w:type="spellEnd"/>
+      <w:r>
+        <w:t xml:space="preserve"> permite que cuando un objeto cambie su estado, notificara al resto de objetos dependientes y estos se </w:t>
+      </w:r>
+      <w:proofErr w:type="spellStart"/>
+      <w:r>
+        <w:t>actualizaran</w:t>
+      </w:r>
+      <w:proofErr w:type="spellEnd"/>
+      <w:r>
+        <w:t xml:space="preserve"> </w:t>
+      </w:r>
+      <w:proofErr w:type="spellStart"/>
+      <w:r>
+        <w:t>automaticamente</w:t>
+      </w:r>
+      <w:proofErr w:type="spellEnd"/>
+      <w:r>
+        <w:t>.</w:t>
+      </w:r>
+    </w:p>
+    <w:p/>
+    <w:p>
+      <w:r>
+        <w:t xml:space="preserve">Implementamos el </w:t>
+      </w:r>
+      <w:proofErr w:type="spellStart"/>
+      <w:r>
+        <w:t>patron</w:t>
+      </w:r>
+      <w:proofErr w:type="spellEnd"/>
+      <w:r>
+        <w:t xml:space="preserve"> </w:t>
+      </w:r>
+      <w:proofErr w:type="spellStart"/>
+      <w:r>
+        <w:t>Singleton</w:t>
+      </w:r>
+      <w:proofErr w:type="spellEnd"/>
+      <w:r>
+        <w:t xml:space="preserve">, ya que este es un </w:t>
+      </w:r>
+      <w:proofErr w:type="spellStart"/>
+      <w:r>
+        <w:t>patron</w:t>
+      </w:r>
+      <w:proofErr w:type="spellEnd"/>
+      <w:r>
+        <w:t xml:space="preserve"> de </w:t>
+      </w:r>
+      <w:proofErr w:type="spellStart"/>
+      <w:r>
+        <w:t>unica</w:t>
+      </w:r>
+      <w:proofErr w:type="spellEnd"/>
+      <w:r>
+        <w:t xml:space="preserve"> instancia, y debido a que es una clase que se va a utilizar mucho en la aplicación necesita de esta propiedad. </w:t>
+      </w:r>
+      <w:proofErr w:type="gramStart"/>
+      <w:r>
+        <w:t>Esta dado</w:t>
+      </w:r>
+      <w:proofErr w:type="gramEnd"/>
+      <w:r>
+        <w:t xml:space="preserve"> con el objeto tabla "</w:t>
+      </w:r>
+      <w:proofErr w:type="spellStart"/>
+      <w:r>
+        <w:t>singletonAvisos</w:t>
+      </w:r>
+      <w:proofErr w:type="spellEnd"/>
+      <w:r>
+        <w:t xml:space="preserve">", y es una </w:t>
+      </w:r>
+      <w:proofErr w:type="spellStart"/>
+      <w:r>
+        <w:t>asociacion</w:t>
+      </w:r>
+      <w:proofErr w:type="spellEnd"/>
+      <w:r>
+        <w:t xml:space="preserve"> directa de la tabla "Usuario", por la cual a </w:t>
+      </w:r>
+      <w:proofErr w:type="spellStart"/>
+      <w:r>
+        <w:t>travez</w:t>
+      </w:r>
+      <w:proofErr w:type="spellEnd"/>
+      <w:r>
+        <w:t xml:space="preserve"> de ésta se pueden realizar las operaciones </w:t>
+      </w:r>
+      <w:proofErr w:type="spellStart"/>
+      <w:r>
+        <w:t>basicas</w:t>
+      </w:r>
+      <w:proofErr w:type="spellEnd"/>
+      <w:r>
+        <w:t xml:space="preserve"> de un usuario, como crear un aviso, modificarlo o eliminarlo, y todo esto desde una </w:t>
+      </w:r>
+      <w:proofErr w:type="spellStart"/>
+      <w:r>
+        <w:t>unica</w:t>
+      </w:r>
+      <w:proofErr w:type="spellEnd"/>
+      <w:r>
+        <w:t xml:space="preserve"> clase.</w:t>
       </w:r>
     </w:p>
     <w:sectPr>
@@ -23,7 +252,7 @@
 </file>
 
 <file path=word/styles.xml><?xml version="1.0" encoding="utf-8"?>
-<w:styles xmlns:mc="http://schemas.openxmlformats.org/markup-compatibility/2006" xmlns:r="http://schemas.openxmlformats.org/officeDocument/2006/relationships" xmlns:w="http://schemas.openxmlformats.org/wordprocessingml/2006/main" xmlns:w14="http://schemas.microsoft.com/office/word/2010/wordml" xmlns:w15="http://schemas.microsoft.com/office/word/2012/wordml" xmlns:w16cid="http://schemas.microsoft.com/office/word/2016/wordml/cid" xmlns:w16se="http://schemas.microsoft.com/office/word/2015/wordml/symex" mc:Ignorable="w14 w15 w16se w16cid">
+<w:styles xmlns:mc="http://schemas.openxmlformats.org/markup-compatibility/2006" xmlns:r="http://schemas.openxmlformats.org/officeDocument/2006/relationships" xmlns:w="http://schemas.openxmlformats.org/wordprocessingml/2006/main" xmlns:w14="http://schemas.microsoft.com/office/word/2010/wordml" xmlns:w15="http://schemas.microsoft.com/office/word/2012/wordml" xmlns:w16cex="http://schemas.microsoft.com/office/word/2018/wordml/cex" xmlns:w16cid="http://schemas.microsoft.com/office/word/2016/wordml/cid" xmlns:w16="http://schemas.microsoft.com/office/word/2018/wordml" xmlns:w16se="http://schemas.microsoft.com/office/word/2015/wordml/symex" mc:Ignorable="w14 w15 w16se w16cid w16 w16cex">
   <w:docDefaults>
     <w:rPrDefault>
       <w:rPr>
@@ -39,7 +268,7 @@
       </w:pPr>
     </w:pPrDefault>
   </w:docDefaults>
-  <w:latentStyles w:defLockedState="0" w:defUIPriority="99" w:defSemiHidden="0" w:defUnhideWhenUsed="0" w:defQFormat="0" w:count="375">
+  <w:latentStyles w:defLockedState="0" w:defUIPriority="99" w:defSemiHidden="0" w:defUnhideWhenUsed="0" w:defQFormat="0" w:count="376">
     <w:lsdException w:name="Normal" w:uiPriority="0" w:qFormat="1"/>
     <w:lsdException w:name="heading 1" w:uiPriority="9" w:qFormat="1"/>
     <w:lsdException w:name="heading 2" w:semiHidden="1" w:uiPriority="9" w:unhideWhenUsed="1" w:qFormat="1"/>
@@ -145,7 +374,6 @@
     <w:lsdException w:name="HTML Sample" w:semiHidden="1" w:unhideWhenUsed="1"/>
     <w:lsdException w:name="HTML Typewriter" w:semiHidden="1" w:unhideWhenUsed="1"/>
     <w:lsdException w:name="HTML Variable" w:semiHidden="1" w:unhideWhenUsed="1"/>
-    <w:lsdException w:name="Normal Table" w:semiHidden="1" w:unhideWhenUsed="1"/>
     <w:lsdException w:name="annotation subject" w:semiHidden="1" w:unhideWhenUsed="1"/>
     <w:lsdException w:name="No List" w:semiHidden="1" w:unhideWhenUsed="1"/>
     <w:lsdException w:name="Outline List 1" w:semiHidden="1" w:unhideWhenUsed="1"/>
@@ -192,10 +420,8 @@
     <w:lsdException w:name="Table Subtle 2" w:semiHidden="1" w:unhideWhenUsed="1"/>
     <w:lsdException w:name="Table Web 1" w:semiHidden="1" w:unhideWhenUsed="1"/>
     <w:lsdException w:name="Table Web 2" w:semiHidden="1" w:unhideWhenUsed="1"/>
-    <w:lsdException w:name="Table Web 3" w:semiHidden="1" w:unhideWhenUsed="1"/>
     <w:lsdException w:name="Balloon Text" w:semiHidden="1" w:unhideWhenUsed="1"/>
     <w:lsdException w:name="Table Grid" w:uiPriority="39"/>
-    <w:lsdException w:name="Table Theme" w:semiHidden="1" w:unhideWhenUsed="1"/>
     <w:lsdException w:name="Placeholder Text" w:semiHidden="1"/>
     <w:lsdException w:name="No Spacing" w:uiPriority="1" w:qFormat="1"/>
     <w:lsdException w:name="Light Shading" w:uiPriority="60"/>
@@ -415,6 +641,7 @@
     <w:lsdException w:name="Smart Hyperlink" w:semiHidden="1" w:unhideWhenUsed="1"/>
     <w:lsdException w:name="Hashtag" w:semiHidden="1" w:unhideWhenUsed="1"/>
     <w:lsdException w:name="Unresolved Mention" w:semiHidden="1" w:unhideWhenUsed="1"/>
+    <w:lsdException w:name="Smart Link" w:semiHidden="1" w:unhideWhenUsed="1"/>
   </w:latentStyles>
   <w:style w:type="paragraph" w:default="1" w:styleId="Normal">
     <w:name w:val="Normal"/>

</xml_diff>

<commit_message>
se termino diagrama de clases y justificaciones de patrones
</commit_message>
<xml_diff>
--- a/Justificaciones.docx
+++ b/Justificaciones.docx
@@ -3,244 +3,352 @@
 <w:document xmlns:wpc="http://schemas.microsoft.com/office/word/2010/wordprocessingCanvas" xmlns:cx="http://schemas.microsoft.com/office/drawing/2014/chartex" xmlns:cx1="http://schemas.microsoft.com/office/drawing/2015/9/8/chartex" xmlns:cx2="http://schemas.microsoft.com/office/drawing/2015/10/21/chartex" xmlns:cx3="http://schemas.microsoft.com/office/drawing/2016/5/9/chartex" xmlns:cx4="http://schemas.microsoft.com/office/drawing/2016/5/10/chartex" xmlns:cx5="http://schemas.microsoft.com/office/drawing/2016/5/11/chartex" xmlns:cx6="http://schemas.microsoft.com/office/drawing/2016/5/12/chartex" xmlns:cx7="http://schemas.microsoft.com/office/drawing/2016/5/13/chartex" xmlns:cx8="http://schemas.microsoft.com/office/drawing/2016/5/14/chartex" xmlns:mc="http://schemas.openxmlformats.org/markup-compatibility/2006" xmlns:aink="http://schemas.microsoft.com/office/drawing/2016/ink" xmlns:am3d="http://schemas.microsoft.com/office/drawing/2017/model3d" xmlns:o="urn:schemas-microsoft-com:office:office" xmlns:r="http://schemas.openxmlformats.org/officeDocument/2006/relationships" xmlns:m="http://schemas.openxmlformats.org/officeDocument/2006/math" xmlns:v="urn:schemas-microsoft-com:vml" xmlns:wp14="http://schemas.microsoft.com/office/word/2010/wordprocessingDrawing" xmlns:wp="http://schemas.openxmlformats.org/drawingml/2006/wordprocessingDrawing" xmlns:w10="urn:schemas-microsoft-com:office:word" xmlns:w="http://schemas.openxmlformats.org/wordprocessingml/2006/main" xmlns:w14="http://schemas.microsoft.com/office/word/2010/wordml" xmlns:w15="http://schemas.microsoft.com/office/word/2012/wordml" xmlns:w16cex="http://schemas.microsoft.com/office/word/2018/wordml/cex" xmlns:w16cid="http://schemas.microsoft.com/office/word/2016/wordml/cid" xmlns:w16="http://schemas.microsoft.com/office/word/2018/wordml" xmlns:w16se="http://schemas.microsoft.com/office/word/2015/wordml/symex" xmlns:wpg="http://schemas.microsoft.com/office/word/2010/wordprocessingGroup" xmlns:wpi="http://schemas.microsoft.com/office/word/2010/wordprocessingInk" xmlns:wne="http://schemas.microsoft.com/office/word/2006/wordml" xmlns:wps="http://schemas.microsoft.com/office/word/2010/wordprocessingShape" mc:Ignorable="w14 w15 w16se w16cid w16 w16cex wp14">
   <w:body>
     <w:p>
-      <w:r>
-        <w:t>Justificaciones:</w:t>
+      <w:pPr>
+        <w:jc w:val="center"/>
+        <w:rPr>
+          <w:b/>
+          <w:bCs/>
+          <w:sz w:val="28"/>
+          <w:szCs w:val="28"/>
+        </w:rPr>
+      </w:pPr>
+      <w:r>
+        <w:rPr>
+          <w:b/>
+          <w:bCs/>
+          <w:sz w:val="28"/>
+          <w:szCs w:val="28"/>
+        </w:rPr>
+        <w:t>Justificaciones</w:t>
+      </w:r>
+    </w:p>
+    <w:p>
+      <w:pPr>
+        <w:jc w:val="center"/>
+        <w:rPr>
+          <w:b/>
+          <w:bCs/>
+          <w:sz w:val="28"/>
+          <w:szCs w:val="28"/>
+        </w:rPr>
+      </w:pPr>
+    </w:p>
+    <w:p>
+      <w:pPr>
+        <w:rPr>
+          <w:b/>
+          <w:bCs/>
+          <w:sz w:val="24"/>
+          <w:szCs w:val="24"/>
+          <w:u w:val="single"/>
+        </w:rPr>
+      </w:pPr>
+      <w:r>
+        <w:rPr>
+          <w:b/>
+          <w:bCs/>
+          <w:sz w:val="24"/>
+          <w:szCs w:val="24"/>
+          <w:u w:val="single"/>
+        </w:rPr>
+        <w:t>Creando nuevos tipos de propiedades</w:t>
+      </w:r>
+    </w:p>
+    <w:p>
+      <w:pPr>
+        <w:jc w:val="both"/>
+      </w:pPr>
+      <w:r>
+        <w:t>Decidimos implementar Factory Method,</w:t>
+      </w:r>
+      <w:r>
+        <w:t xml:space="preserve"> ya que permite definir una interfaz para crear un </w:t>
+      </w:r>
+      <w:r>
+        <w:t>objeto, dejando la decisión de qu</w:t>
+      </w:r>
+      <w:r>
+        <w:t>é</w:t>
+      </w:r>
+      <w:r>
+        <w:t xml:space="preserve"> clase debe ser instanciada en </w:t>
+      </w:r>
+      <w:r>
+        <w:t>manos</w:t>
+      </w:r>
+      <w:r>
+        <w:t xml:space="preserve"> de la subclase. Este</w:t>
+      </w:r>
+      <w:r>
+        <w:t xml:space="preserve"> </w:t>
+      </w:r>
+      <w:r>
+        <w:t>patrón</w:t>
+      </w:r>
+      <w:r>
+        <w:t xml:space="preserve"> </w:t>
+      </w:r>
+      <w:r>
+        <w:t xml:space="preserve">es el que mejor se </w:t>
+      </w:r>
+      <w:r>
+        <w:t>adapta</w:t>
+      </w:r>
+      <w:r>
+        <w:t xml:space="preserve"> </w:t>
+      </w:r>
+      <w:r>
+        <w:t xml:space="preserve">a </w:t>
+      </w:r>
+      <w:r>
+        <w:t>nuestro diagrama de clases</w:t>
+      </w:r>
+      <w:r>
+        <w:t xml:space="preserve">, </w:t>
+      </w:r>
+      <w:r>
+        <w:t xml:space="preserve">permitiendo añadir propiedades nuevas solamente creando la clase de dicha propiedad heredando de </w:t>
+      </w:r>
+      <w:r>
+        <w:t>la clase “</w:t>
+      </w:r>
+      <w:r>
+        <w:t>propiedad</w:t>
+      </w:r>
+      <w:r>
+        <w:t>”</w:t>
+      </w:r>
+      <w:r>
+        <w:t>,</w:t>
+      </w:r>
+      <w:r>
+        <w:t xml:space="preserve"> además de declarar la relación de dependencia entre la nueva propiedad y la clase “fabricaConcreta”</w:t>
+      </w:r>
+      <w:r>
+        <w:t>.</w:t>
+      </w:r>
+    </w:p>
+    <w:p>
+      <w:pPr>
+        <w:jc w:val="both"/>
+      </w:pPr>
+    </w:p>
+    <w:p>
+      <w:pPr>
+        <w:rPr>
+          <w:b/>
+          <w:bCs/>
+          <w:sz w:val="24"/>
+          <w:szCs w:val="24"/>
+          <w:u w:val="single"/>
+        </w:rPr>
+      </w:pPr>
+      <w:r>
+        <w:rPr>
+          <w:b/>
+          <w:bCs/>
+          <w:sz w:val="24"/>
+          <w:szCs w:val="24"/>
+          <w:u w:val="single"/>
+        </w:rPr>
+        <w:t xml:space="preserve">Implementando auditoría y avisos en la </w:t>
+      </w:r>
+      <w:r>
+        <w:rPr>
+          <w:b/>
+          <w:bCs/>
+          <w:sz w:val="24"/>
+          <w:szCs w:val="24"/>
+          <w:u w:val="single"/>
+        </w:rPr>
+        <w:t>aplica</w:t>
+      </w:r>
+      <w:r>
+        <w:rPr>
+          <w:b/>
+          <w:bCs/>
+          <w:sz w:val="24"/>
+          <w:szCs w:val="24"/>
+          <w:u w:val="single"/>
+        </w:rPr>
+        <w:t>ción</w:t>
+      </w:r>
+    </w:p>
+    <w:p>
+      <w:pPr>
+        <w:jc w:val="both"/>
+      </w:pPr>
+      <w:r>
+        <w:t xml:space="preserve">Implementamos el </w:t>
+      </w:r>
+      <w:r>
+        <w:t>patrón</w:t>
+      </w:r>
+      <w:r>
+        <w:t xml:space="preserve"> Observer, con </w:t>
+      </w:r>
+      <w:r>
+        <w:t xml:space="preserve">el </w:t>
+      </w:r>
+      <w:r>
+        <w:t xml:space="preserve">objeto </w:t>
+      </w:r>
+      <w:r>
+        <w:t>“</w:t>
+      </w:r>
+      <w:r>
+        <w:t>tablaEventos"</w:t>
+      </w:r>
+      <w:r>
+        <w:t xml:space="preserve"> que hereda de observador, el cual es subscriptor de “notificar”, de este modo “tablaEventos” recibe notificaciones de todos los eventos que realizan los observados.</w:t>
+      </w:r>
+      <w:r>
+        <w:t xml:space="preserve"> </w:t>
+      </w:r>
+      <w:r>
+        <w:t>“t</w:t>
+      </w:r>
+      <w:r>
+        <w:t>ablaEventos</w:t>
+      </w:r>
+      <w:r>
+        <w:t>”</w:t>
+      </w:r>
+      <w:r>
+        <w:t xml:space="preserve"> </w:t>
+      </w:r>
+      <w:r>
+        <w:t xml:space="preserve">se encarga de </w:t>
+      </w:r>
+      <w:r>
+        <w:t xml:space="preserve">guardar todos </w:t>
+      </w:r>
+      <w:r>
+        <w:t>los</w:t>
+      </w:r>
+      <w:r>
+        <w:t xml:space="preserve"> eventos del sistema, que es capaz de ser consultado por el administrador</w:t>
+      </w:r>
+      <w:r>
+        <w:t xml:space="preserve"> además de</w:t>
+      </w:r>
+      <w:r>
+        <w:t xml:space="preserve"> esta también notificará al administrador vía correo electrónico</w:t>
+      </w:r>
+      <w:r>
+        <w:t xml:space="preserve">. Este </w:t>
+      </w:r>
+      <w:r>
+        <w:t>método</w:t>
+      </w:r>
+      <w:r>
+        <w:t xml:space="preserve"> permite que cuando un objeto cambie su estado, notificar</w:t>
+      </w:r>
+      <w:r>
+        <w:t>á</w:t>
+      </w:r>
+      <w:r>
+        <w:t xml:space="preserve"> al resto de objetos dependientes y estos se </w:t>
+      </w:r>
+      <w:r>
+        <w:t>actualizarán</w:t>
+      </w:r>
+      <w:r>
+        <w:t xml:space="preserve"> </w:t>
+      </w:r>
+      <w:r>
+        <w:t>automáticamente</w:t>
+      </w:r>
+      <w:r>
+        <w:t>, la información llega a través de la instancia de un objeto llamado “Evento” el cual contiene los datos del mismo.</w:t>
+      </w:r>
+    </w:p>
+    <w:p>
+      <w:pPr>
+        <w:jc w:val="both"/>
+      </w:pPr>
+    </w:p>
+    <w:p>
+      <w:pPr>
+        <w:rPr>
+          <w:b/>
+          <w:bCs/>
+          <w:sz w:val="24"/>
+          <w:szCs w:val="24"/>
+          <w:u w:val="single"/>
+        </w:rPr>
+      </w:pPr>
+      <w:r>
+        <w:rPr>
+          <w:b/>
+          <w:bCs/>
+          <w:sz w:val="24"/>
+          <w:szCs w:val="24"/>
+          <w:u w:val="single"/>
+        </w:rPr>
+        <w:t>Gestionando performance y unificando lógica</w:t>
+      </w:r>
+    </w:p>
+    <w:p>
+      <w:pPr>
+        <w:jc w:val="both"/>
+      </w:pPr>
+      <w:r>
+        <w:t xml:space="preserve">Implementamos el </w:t>
+      </w:r>
+      <w:r>
+        <w:t>patrón</w:t>
+      </w:r>
+      <w:r>
+        <w:t xml:space="preserve"> Singleton, ya que este </w:t>
+      </w:r>
+      <w:r>
+        <w:t>permite la existencia de una</w:t>
+      </w:r>
+      <w:r>
+        <w:t xml:space="preserve"> </w:t>
+      </w:r>
+      <w:r>
+        <w:t>única</w:t>
+      </w:r>
+      <w:r>
+        <w:t xml:space="preserve"> instancia</w:t>
+      </w:r>
+      <w:r>
+        <w:t xml:space="preserve"> del objeto en la </w:t>
+      </w:r>
+      <w:r>
+        <w:t>aplicación</w:t>
+      </w:r>
+      <w:r>
+        <w:t>,</w:t>
+      </w:r>
+      <w:r>
+        <w:t xml:space="preserve"> y debido a que se requiere unificar la </w:t>
+      </w:r>
+      <w:r>
+        <w:t>lógica</w:t>
+      </w:r>
+      <w:r>
+        <w:t xml:space="preserve"> de avisos</w:t>
+      </w:r>
+      <w:r>
+        <w:t>, este Patrón es la mejor opción</w:t>
+      </w:r>
+      <w:r>
+        <w:t xml:space="preserve">. </w:t>
+      </w:r>
+      <w:r>
+        <w:t xml:space="preserve">En nuestro diagrama esta implementado a través de la clase </w:t>
+      </w:r>
+      <w:r>
+        <w:t xml:space="preserve">"singletonAvisos", </w:t>
+      </w:r>
+      <w:r>
+        <w:t>y todo objeto que necesite hacer uso de la lógica de avisos lo hará a treves de una asociación directa con dicha clase.</w:t>
       </w:r>
     </w:p>
     <w:p/>
-    <w:p>
-      <w:r>
-        <w:t xml:space="preserve">Decidimos implementar Factory </w:t>
-      </w:r>
-      <w:proofErr w:type="spellStart"/>
-      <w:r>
-        <w:t>Method</w:t>
-      </w:r>
-      <w:proofErr w:type="spellEnd"/>
-      <w:r>
-        <w:t xml:space="preserve">, ya que es el </w:t>
-      </w:r>
-      <w:proofErr w:type="spellStart"/>
-      <w:r>
-        <w:t>patron</w:t>
-      </w:r>
-      <w:proofErr w:type="spellEnd"/>
-      <w:r>
-        <w:t xml:space="preserve"> que </w:t>
-      </w:r>
-      <w:proofErr w:type="spellStart"/>
-      <w:r>
-        <w:t>mas</w:t>
-      </w:r>
-      <w:proofErr w:type="spellEnd"/>
-      <w:r>
-        <w:t xml:space="preserve"> se adapta a la </w:t>
-      </w:r>
-      <w:proofErr w:type="spellStart"/>
-      <w:r>
-        <w:t>operacion</w:t>
-      </w:r>
-      <w:proofErr w:type="spellEnd"/>
-      <w:r>
-        <w:t xml:space="preserve"> de crear propiedades, dada la </w:t>
-      </w:r>
-      <w:proofErr w:type="spellStart"/>
-      <w:r>
-        <w:t>administracion</w:t>
-      </w:r>
-      <w:proofErr w:type="spellEnd"/>
-      <w:r>
-        <w:t xml:space="preserve"> a </w:t>
-      </w:r>
-      <w:proofErr w:type="spellStart"/>
-      <w:r>
-        <w:t>travez</w:t>
-      </w:r>
-      <w:proofErr w:type="spellEnd"/>
-      <w:r>
-        <w:t xml:space="preserve"> de inmobiliaria, dejando que las subclases del </w:t>
-      </w:r>
-      <w:proofErr w:type="spellStart"/>
-      <w:r>
-        <w:t>metodo</w:t>
-      </w:r>
-      <w:proofErr w:type="spellEnd"/>
-      <w:r>
-        <w:t xml:space="preserve"> tomen la </w:t>
-      </w:r>
-      <w:proofErr w:type="spellStart"/>
-      <w:r>
-        <w:t>decision</w:t>
-      </w:r>
-      <w:proofErr w:type="spellEnd"/>
-      <w:r>
-        <w:t xml:space="preserve"> de clase </w:t>
-      </w:r>
-      <w:proofErr w:type="spellStart"/>
-      <w:r>
-        <w:t>sera</w:t>
-      </w:r>
-      <w:proofErr w:type="spellEnd"/>
-      <w:r>
-        <w:t xml:space="preserve"> la que instanciara, asignando </w:t>
-      </w:r>
-      <w:proofErr w:type="spellStart"/>
-      <w:r>
-        <w:t>facilmente</w:t>
-      </w:r>
-      <w:proofErr w:type="spellEnd"/>
-      <w:r>
-        <w:t xml:space="preserve"> los </w:t>
-      </w:r>
-      <w:proofErr w:type="spellStart"/>
-      <w:r>
-        <w:t>metodos</w:t>
-      </w:r>
-      <w:proofErr w:type="spellEnd"/>
-      <w:r>
-        <w:t xml:space="preserve"> y operaciones correspondientes a la nueva propiedad a crear.</w:t>
-      </w:r>
-    </w:p>
-    <w:p/>
-    <w:p>
-      <w:r>
-        <w:t xml:space="preserve">Implementamos el </w:t>
-      </w:r>
-      <w:proofErr w:type="spellStart"/>
-      <w:r>
-        <w:t>patron</w:t>
-      </w:r>
-      <w:proofErr w:type="spellEnd"/>
-      <w:r>
-        <w:t xml:space="preserve"> </w:t>
-      </w:r>
-      <w:proofErr w:type="spellStart"/>
-      <w:r>
-        <w:t>Observer</w:t>
-      </w:r>
-      <w:proofErr w:type="spellEnd"/>
-      <w:r>
-        <w:t xml:space="preserve">, con objeto tabla "Eventos" para guardar todos </w:t>
-      </w:r>
-      <w:proofErr w:type="spellStart"/>
-      <w:r>
-        <w:t>lo</w:t>
-      </w:r>
-      <w:proofErr w:type="spellEnd"/>
-      <w:r>
-        <w:t xml:space="preserve"> eventos del sistema, que es capaz de ser consultado por el administrador. Este </w:t>
-      </w:r>
-      <w:proofErr w:type="spellStart"/>
-      <w:r>
-        <w:t>metodo</w:t>
-      </w:r>
-      <w:proofErr w:type="spellEnd"/>
-      <w:r>
-        <w:t xml:space="preserve"> permite que cuando un objeto cambie su estado, notificara al resto de objetos dependientes y estos se </w:t>
-      </w:r>
-      <w:proofErr w:type="spellStart"/>
-      <w:r>
-        <w:t>actualizaran</w:t>
-      </w:r>
-      <w:proofErr w:type="spellEnd"/>
-      <w:r>
-        <w:t xml:space="preserve"> </w:t>
-      </w:r>
-      <w:proofErr w:type="spellStart"/>
-      <w:r>
-        <w:t>automaticamente</w:t>
-      </w:r>
-      <w:proofErr w:type="spellEnd"/>
-      <w:r>
-        <w:t>.</w:t>
-      </w:r>
-    </w:p>
-    <w:p/>
-    <w:p>
-      <w:r>
-        <w:t xml:space="preserve">Implementamos el </w:t>
-      </w:r>
-      <w:proofErr w:type="spellStart"/>
-      <w:r>
-        <w:t>patron</w:t>
-      </w:r>
-      <w:proofErr w:type="spellEnd"/>
-      <w:r>
-        <w:t xml:space="preserve"> </w:t>
-      </w:r>
-      <w:proofErr w:type="spellStart"/>
-      <w:r>
-        <w:t>Singleton</w:t>
-      </w:r>
-      <w:proofErr w:type="spellEnd"/>
-      <w:r>
-        <w:t xml:space="preserve">, ya que este es un </w:t>
-      </w:r>
-      <w:proofErr w:type="spellStart"/>
-      <w:r>
-        <w:t>patron</w:t>
-      </w:r>
-      <w:proofErr w:type="spellEnd"/>
-      <w:r>
-        <w:t xml:space="preserve"> de </w:t>
-      </w:r>
-      <w:proofErr w:type="spellStart"/>
-      <w:r>
-        <w:t>unica</w:t>
-      </w:r>
-      <w:proofErr w:type="spellEnd"/>
-      <w:r>
-        <w:t xml:space="preserve"> instancia, y debido a que es una clase que se va a utilizar mucho en la aplicación necesita de esta propiedad. </w:t>
-      </w:r>
-      <w:proofErr w:type="gramStart"/>
-      <w:r>
-        <w:t>Esta dado</w:t>
-      </w:r>
-      <w:proofErr w:type="gramEnd"/>
-      <w:r>
-        <w:t xml:space="preserve"> con el objeto tabla "</w:t>
-      </w:r>
-      <w:proofErr w:type="spellStart"/>
-      <w:r>
-        <w:t>singletonAvisos</w:t>
-      </w:r>
-      <w:proofErr w:type="spellEnd"/>
-      <w:r>
-        <w:t xml:space="preserve">", y es una </w:t>
-      </w:r>
-      <w:proofErr w:type="spellStart"/>
-      <w:r>
-        <w:t>asociacion</w:t>
-      </w:r>
-      <w:proofErr w:type="spellEnd"/>
-      <w:r>
-        <w:t xml:space="preserve"> directa de la tabla "Usuario", por la cual a </w:t>
-      </w:r>
-      <w:proofErr w:type="spellStart"/>
-      <w:r>
-        <w:t>travez</w:t>
-      </w:r>
-      <w:proofErr w:type="spellEnd"/>
-      <w:r>
-        <w:t xml:space="preserve"> de ésta se pueden realizar las operaciones </w:t>
-      </w:r>
-      <w:proofErr w:type="spellStart"/>
-      <w:r>
-        <w:t>basicas</w:t>
-      </w:r>
-      <w:proofErr w:type="spellEnd"/>
-      <w:r>
-        <w:t xml:space="preserve"> de un usuario, como crear un aviso, modificarlo o eliminarlo, y todo esto desde una </w:t>
-      </w:r>
-      <w:proofErr w:type="spellStart"/>
-      <w:r>
-        <w:t>unica</w:t>
-      </w:r>
-      <w:proofErr w:type="spellEnd"/>
-      <w:r>
-        <w:t xml:space="preserve"> clase.</w:t>
-      </w:r>
-    </w:p>
     <w:sectPr>
       <w:pgSz w:w="11906" w:h="16838"/>
       <w:pgMar w:top="1417" w:right="1701" w:bottom="1417" w:left="1701" w:header="708" w:footer="708" w:gutter="0"/>
@@ -374,6 +482,7 @@
     <w:lsdException w:name="HTML Sample" w:semiHidden="1" w:unhideWhenUsed="1"/>
     <w:lsdException w:name="HTML Typewriter" w:semiHidden="1" w:unhideWhenUsed="1"/>
     <w:lsdException w:name="HTML Variable" w:semiHidden="1" w:unhideWhenUsed="1"/>
+    <w:lsdException w:name="Normal Table" w:semiHidden="1" w:unhideWhenUsed="1"/>
     <w:lsdException w:name="annotation subject" w:semiHidden="1" w:unhideWhenUsed="1"/>
     <w:lsdException w:name="No List" w:semiHidden="1" w:unhideWhenUsed="1"/>
     <w:lsdException w:name="Outline List 1" w:semiHidden="1" w:unhideWhenUsed="1"/>
@@ -420,8 +529,10 @@
     <w:lsdException w:name="Table Subtle 2" w:semiHidden="1" w:unhideWhenUsed="1"/>
     <w:lsdException w:name="Table Web 1" w:semiHidden="1" w:unhideWhenUsed="1"/>
     <w:lsdException w:name="Table Web 2" w:semiHidden="1" w:unhideWhenUsed="1"/>
+    <w:lsdException w:name="Table Web 3" w:semiHidden="1" w:unhideWhenUsed="1"/>
     <w:lsdException w:name="Balloon Text" w:semiHidden="1" w:unhideWhenUsed="1"/>
     <w:lsdException w:name="Table Grid" w:uiPriority="39"/>
+    <w:lsdException w:name="Table Theme" w:semiHidden="1" w:unhideWhenUsed="1"/>
     <w:lsdException w:name="Placeholder Text" w:semiHidden="1"/>
     <w:lsdException w:name="No Spacing" w:uiPriority="1" w:qFormat="1"/>
     <w:lsdException w:name="Light Shading" w:uiPriority="60"/>

</xml_diff>